<commit_message>
added text for NN evaluation
I havent added data or graphs, i did a general evaluation of our neural network. the rest needs to be put in
</commit_message>
<xml_diff>
--- a/Report V3.docx
+++ b/Report V3.docx
@@ -1252,17 +1252,62 @@
       </w:r>
     </w:p>
     <w:p/>
+    <w:p/>
     <w:p>
       <w:pPr>
         <w:pStyle w:val="Heading1"/>
       </w:pPr>
       <w:r>
+        <w:lastRenderedPageBreak/>
         <w:t>Evaluate Different Neural Network Architectures/Parameters</w:t>
       </w:r>
       <w:r>
         <w:t>, Present and Discuss Your Results</w:t>
       </w:r>
     </w:p>
+    <w:p>
+      <w:r>
+        <w:t>A fully connected neural network was implemented from using NumPy. The model is designed to be flexible, allowing the number of hidden layers, the number of units per layer, and the activation functions to be configured when the network is initialised. This makes it easy to experiment with different architectures without changing the underlying implementation.</w:t>
+      </w:r>
+    </w:p>
+    <w:p>
+      <w:r>
+        <w:t>The network applies activation functions layer by layer during the forward pass and uses cached values during backpropagation. This approach keeps the forward and backward computations consistent and helps avoid unnecessary computation. The use of separate activation classes also makes the code more modular and easier to maintain.</w:t>
+      </w:r>
+    </w:p>
+    <w:p>
+      <w:r>
+        <w:t>Weight initialisation is selected based on the activation function used in each layer.</w:t>
+      </w:r>
+      <w:r>
+        <w:t xml:space="preserve"> Th</w:t>
+      </w:r>
+      <w:r>
+        <w:t xml:space="preserve">e normal initialisation is used for layers with ReLU activation, while Xavier initialisation is used for Sigmoid and </w:t>
+      </w:r>
+      <w:r>
+        <w:t>SoftMax</w:t>
+      </w:r>
+      <w:r>
+        <w:t xml:space="preserve"> layers. This helps keep activation values within a reasonable range during training and contributes to more stable learning.</w:t>
+      </w:r>
+    </w:p>
+    <w:p>
+      <w:r>
+        <w:t>Regularisation and dropout are both integrated into the network to help control overfitting. L1 and L2 regularisation are applied during backpropagation by modifying the weight gradients, while dropout is applied only during training and disabled during evaluation. This ensures consistent behaviour during inference.</w:t>
+      </w:r>
+    </w:p>
+    <w:p>
+      <w:r>
+        <w:t>The training process supports mini-batch learning, learning rate decay, and different optimisation methods. Optimisers are implemented separately and update parameters in place, allowing the training behaviour to be changed without modifying the network itself.</w:t>
+      </w:r>
+    </w:p>
+    <w:p>
+      <w:r>
+        <w:t>Overall, the implementation is structured, flexible, and easy to extend. It provides a solid foundation for evaluating different architectures and hyperparameter choices in later experiments.</w:t>
+      </w:r>
+    </w:p>
+    <w:p/>
     <w:p>
       <w:pPr>
         <w:pStyle w:val="Heading1"/>
@@ -3169,7 +3214,6 @@
   <w:style w:type="character" w:default="1" w:styleId="DefaultParagraphFont">
     <w:name w:val="Default Paragraph Font"/>
     <w:uiPriority w:val="1"/>
-    <w:semiHidden/>
     <w:unhideWhenUsed/>
   </w:style>
   <w:style w:type="table" w:default="1" w:styleId="TableNormal">

</xml_diff>